<commit_message>
Update portfolio en TEST PLAN KLAAR
</commit_message>
<xml_diff>
--- a/Test-Plan/Testplan-Scouting.docx
+++ b/Test-Plan/Testplan-Scouting.docx
@@ -122,25 +122,7 @@
               <w:rPr>
                 <w:lang w:val="en-US"/>
               </w:rPr>
-              <w:t>0</w:t>
-            </w:r>
-            <w:r>
-              <w:rPr>
-                <w:lang w:val="en-US"/>
-              </w:rPr>
-              <w:t>7-03</w:t>
-            </w:r>
-            <w:r>
-              <w:rPr>
-                <w:lang w:val="en-US"/>
-              </w:rPr>
-              <w:t>-20</w:t>
-            </w:r>
-            <w:r>
-              <w:rPr>
-                <w:lang w:val="en-US"/>
-              </w:rPr>
-              <w:t>24</w:t>
+              <w:t>07-03-2024</w:t>
             </w:r>
           </w:p>
         </w:tc>
@@ -317,1371 +299,21 @@
     <w:p>
       <w:pPr>
         <w:rPr>
-          <w:lang w:val="en-US"/>
-        </w:rPr>
-      </w:pPr>
-    </w:p>
-    <w:p>
-      <w:pPr>
-        <w:pStyle w:val="Heading2"/>
-        <w:rPr>
-          <w:lang w:val="en-US"/>
-        </w:rPr>
-      </w:pPr>
-      <w:bookmarkStart w:id="2" w:name="_Toc107996525"/>
-      <w:proofErr w:type="spellStart"/>
-      <w:r>
-        <w:rPr>
-          <w:lang w:val="en-US"/>
-        </w:rPr>
-        <w:t>Testplan</w:t>
-      </w:r>
-      <w:bookmarkEnd w:id="2"/>
-      <w:proofErr w:type="spellEnd"/>
-    </w:p>
-    <w:p>
-      <w:pPr>
-        <w:rPr>
-          <w:lang w:val="en-US"/>
-        </w:rPr>
-      </w:pPr>
-      <w:r>
-        <w:rPr>
-          <w:lang w:val="en-US"/>
-        </w:rPr>
-        <w:t xml:space="preserve">In het </w:t>
-      </w:r>
-      <w:proofErr w:type="spellStart"/>
-      <w:r>
-        <w:rPr>
-          <w:lang w:val="en-US"/>
-        </w:rPr>
-        <w:t>testplan</w:t>
-      </w:r>
-      <w:proofErr w:type="spellEnd"/>
-      <w:r>
-        <w:rPr>
-          <w:lang w:val="en-US"/>
-        </w:rPr>
-        <w:t xml:space="preserve"> </w:t>
-      </w:r>
-      <w:proofErr w:type="spellStart"/>
-      <w:r>
-        <w:rPr>
-          <w:lang w:val="en-US"/>
-        </w:rPr>
-        <w:t>komen</w:t>
-      </w:r>
-      <w:proofErr w:type="spellEnd"/>
-      <w:r>
-        <w:rPr>
-          <w:lang w:val="en-US"/>
-        </w:rPr>
-        <w:t xml:space="preserve"> alle user</w:t>
-      </w:r>
-      <w:r>
-        <w:rPr>
-          <w:lang w:val="en-US"/>
-        </w:rPr>
-        <w:t xml:space="preserve"> </w:t>
-      </w:r>
-      <w:r>
-        <w:rPr>
-          <w:lang w:val="en-US"/>
-        </w:rPr>
-        <w:t>stories/</w:t>
-      </w:r>
-      <w:proofErr w:type="spellStart"/>
-      <w:r>
-        <w:rPr>
-          <w:lang w:val="en-US"/>
-        </w:rPr>
-        <w:t>functionaliteiten</w:t>
-      </w:r>
-      <w:proofErr w:type="spellEnd"/>
-      <w:r>
-        <w:rPr>
-          <w:lang w:val="en-US"/>
-        </w:rPr>
-        <w:t xml:space="preserve"> van de </w:t>
-      </w:r>
-      <w:proofErr w:type="spellStart"/>
-      <w:r>
-        <w:rPr>
-          <w:lang w:val="en-US"/>
-        </w:rPr>
-        <w:t>applicatie</w:t>
-      </w:r>
-      <w:proofErr w:type="spellEnd"/>
-      <w:r>
-        <w:rPr>
-          <w:lang w:val="en-US"/>
-        </w:rPr>
-        <w:t xml:space="preserve"> </w:t>
-      </w:r>
-      <w:proofErr w:type="spellStart"/>
-      <w:r>
-        <w:rPr>
-          <w:lang w:val="en-US"/>
-        </w:rPr>
-        <w:t>terug</w:t>
-      </w:r>
-      <w:proofErr w:type="spellEnd"/>
-      <w:r>
-        <w:rPr>
-          <w:lang w:val="en-US"/>
-        </w:rPr>
-        <w:t xml:space="preserve">. </w:t>
-      </w:r>
-    </w:p>
-    <w:p>
-      <w:pPr>
-        <w:rPr>
-          <w:lang w:val="en-US"/>
-        </w:rPr>
-      </w:pPr>
-      <w:r>
-        <w:rPr>
-          <w:lang w:val="en-US"/>
-        </w:rPr>
-        <w:t>Per user</w:t>
-      </w:r>
-      <w:r>
-        <w:rPr>
-          <w:lang w:val="en-US"/>
-        </w:rPr>
-        <w:t xml:space="preserve"> </w:t>
-      </w:r>
-      <w:r>
-        <w:rPr>
-          <w:lang w:val="en-US"/>
-        </w:rPr>
-        <w:t xml:space="preserve">story </w:t>
-      </w:r>
-      <w:proofErr w:type="spellStart"/>
-      <w:r>
-        <w:rPr>
-          <w:lang w:val="en-US"/>
-        </w:rPr>
-        <w:t>beschrijf</w:t>
-      </w:r>
-      <w:proofErr w:type="spellEnd"/>
-      <w:r>
-        <w:rPr>
-          <w:lang w:val="en-US"/>
-        </w:rPr>
-        <w:t xml:space="preserve"> je de </w:t>
-      </w:r>
-      <w:proofErr w:type="spellStart"/>
-      <w:r>
-        <w:rPr>
-          <w:lang w:val="en-US"/>
-        </w:rPr>
-        <w:t>volgende</w:t>
-      </w:r>
-      <w:proofErr w:type="spellEnd"/>
-      <w:r>
-        <w:rPr>
-          <w:lang w:val="en-US"/>
-        </w:rPr>
-        <w:t xml:space="preserve"> </w:t>
-      </w:r>
-      <w:proofErr w:type="spellStart"/>
-      <w:r>
-        <w:rPr>
-          <w:lang w:val="en-US"/>
-        </w:rPr>
-        <w:t>onderwerpen</w:t>
-      </w:r>
-      <w:proofErr w:type="spellEnd"/>
-      <w:r>
-        <w:rPr>
-          <w:lang w:val="en-US"/>
-        </w:rPr>
-        <w:t>:</w:t>
-      </w:r>
-    </w:p>
-    <w:p>
-      <w:pPr>
-        <w:pStyle w:val="ListParagraph"/>
-        <w:numPr>
-          <w:ilvl w:val="0"/>
-          <w:numId w:val="7"/>
-        </w:numPr>
-        <w:rPr>
-          <w:lang w:val="en-US"/>
-        </w:rPr>
-      </w:pPr>
-      <w:r>
-        <w:rPr>
-          <w:lang w:val="en-US"/>
-        </w:rPr>
-        <w:t xml:space="preserve">User Story </w:t>
-      </w:r>
-      <w:proofErr w:type="spellStart"/>
-      <w:r>
-        <w:rPr>
-          <w:lang w:val="en-US"/>
-        </w:rPr>
-        <w:t>zelf</w:t>
-      </w:r>
-      <w:proofErr w:type="spellEnd"/>
-    </w:p>
-    <w:p>
-      <w:pPr>
-        <w:pStyle w:val="ListParagraph"/>
-        <w:numPr>
-          <w:ilvl w:val="0"/>
-          <w:numId w:val="7"/>
-        </w:numPr>
-        <w:rPr>
-          <w:lang w:val="en-US"/>
-        </w:rPr>
-      </w:pPr>
-      <w:r>
-        <w:rPr>
-          <w:lang w:val="en-US"/>
-        </w:rPr>
-        <w:t>Scenario</w:t>
-      </w:r>
-      <w:r>
-        <w:rPr>
-          <w:lang w:val="en-US"/>
-        </w:rPr>
-        <w:t>’</w:t>
-      </w:r>
-      <w:r>
-        <w:rPr>
-          <w:lang w:val="en-US"/>
-        </w:rPr>
-        <w:t xml:space="preserve">s (Hoe </w:t>
-      </w:r>
-      <w:proofErr w:type="spellStart"/>
-      <w:r>
-        <w:rPr>
-          <w:lang w:val="en-US"/>
-        </w:rPr>
-        <w:t>kan</w:t>
-      </w:r>
-      <w:proofErr w:type="spellEnd"/>
-      <w:r>
-        <w:rPr>
-          <w:lang w:val="en-US"/>
-        </w:rPr>
-        <w:t xml:space="preserve"> je </w:t>
-      </w:r>
-      <w:proofErr w:type="spellStart"/>
-      <w:r>
-        <w:rPr>
-          <w:lang w:val="en-US"/>
-        </w:rPr>
-        <w:t>d</w:t>
-      </w:r>
-      <w:r>
-        <w:rPr>
-          <w:lang w:val="en-US"/>
-        </w:rPr>
-        <w:t>eze</w:t>
-      </w:r>
-      <w:proofErr w:type="spellEnd"/>
-      <w:r>
-        <w:rPr>
-          <w:lang w:val="en-US"/>
-        </w:rPr>
-        <w:t xml:space="preserve"> user story</w:t>
-      </w:r>
-      <w:r>
-        <w:rPr>
-          <w:lang w:val="en-US"/>
-        </w:rPr>
-        <w:t xml:space="preserve"> </w:t>
-      </w:r>
-      <w:proofErr w:type="spellStart"/>
-      <w:r>
-        <w:rPr>
-          <w:lang w:val="en-US"/>
-        </w:rPr>
-        <w:t>testen</w:t>
-      </w:r>
-      <w:proofErr w:type="spellEnd"/>
-      <w:r>
-        <w:rPr>
-          <w:lang w:val="en-US"/>
-        </w:rPr>
-        <w:t>)</w:t>
-      </w:r>
-    </w:p>
-    <w:p>
-      <w:pPr>
-        <w:pStyle w:val="ListParagraph"/>
-        <w:numPr>
-          <w:ilvl w:val="0"/>
-          <w:numId w:val="7"/>
-        </w:numPr>
-        <w:rPr>
-          <w:lang w:val="en-US"/>
-        </w:rPr>
-      </w:pPr>
-      <w:proofErr w:type="spellStart"/>
-      <w:r>
-        <w:rPr>
-          <w:lang w:val="en-US"/>
-        </w:rPr>
-        <w:t>Gewenst</w:t>
-      </w:r>
-      <w:proofErr w:type="spellEnd"/>
-      <w:r>
-        <w:rPr>
-          <w:lang w:val="en-US"/>
-        </w:rPr>
-        <w:t xml:space="preserve"> </w:t>
-      </w:r>
-      <w:proofErr w:type="spellStart"/>
-      <w:r>
-        <w:rPr>
-          <w:lang w:val="en-US"/>
-        </w:rPr>
-        <w:t>resultaat</w:t>
-      </w:r>
-      <w:proofErr w:type="spellEnd"/>
-    </w:p>
-    <w:p>
-      <w:pPr>
-        <w:pStyle w:val="ListParagraph"/>
-        <w:numPr>
-          <w:ilvl w:val="0"/>
-          <w:numId w:val="7"/>
-        </w:numPr>
-        <w:rPr>
-          <w:lang w:val="en-US"/>
-        </w:rPr>
-      </w:pPr>
-      <w:r>
-        <w:rPr>
-          <w:lang w:val="en-US"/>
-        </w:rPr>
-        <w:t>Werkelijk r</w:t>
-      </w:r>
-      <w:r>
-        <w:rPr>
-          <w:lang w:val="en-US"/>
-        </w:rPr>
-        <w:t>esutaat</w:t>
-      </w:r>
-      <w:r>
-        <w:rPr>
-          <w:lang w:val="en-US"/>
-        </w:rPr>
-        <w:t xml:space="preserve"> van de test</w:t>
-      </w:r>
-    </w:p>
-    <w:p>
-      <w:pPr>
-        <w:pStyle w:val="ListParagraph"/>
-        <w:numPr>
-          <w:ilvl w:val="0"/>
-          <w:numId w:val="7"/>
-        </w:numPr>
-        <w:rPr>
-          <w:lang w:val="en-US"/>
-        </w:rPr>
-      </w:pPr>
-      <w:r>
-        <w:rPr>
-          <w:lang w:val="en-US"/>
-        </w:rPr>
-        <w:t>Verbeter</w:t>
-      </w:r>
-      <w:r>
-        <w:rPr>
-          <w:lang w:val="en-US"/>
-        </w:rPr>
-        <w:t>voorstel</w:t>
-      </w:r>
-    </w:p>
-    <w:p>
-      <w:pPr>
-        <w:pStyle w:val="Heading2"/>
-        <w:rPr>
-          <w:lang w:val="en-US"/>
-        </w:rPr>
-      </w:pPr>
-      <w:bookmarkStart w:id="3" w:name="_Toc107996526"/>
-      <w:r>
-        <w:rPr>
-          <w:lang w:val="en-US"/>
-        </w:rPr>
-        <w:t>Scenario’s</w:t>
-      </w:r>
-      <w:bookmarkEnd w:id="3"/>
-    </w:p>
-    <w:p>
-      <w:pPr>
-        <w:rPr>
-          <w:lang w:val="en-US"/>
-        </w:rPr>
-      </w:pPr>
-      <w:r>
-        <w:rPr>
-          <w:lang w:val="en-US"/>
-        </w:rPr>
-        <w:t xml:space="preserve">Een scenario in </w:t>
-      </w:r>
-      <w:proofErr w:type="spellStart"/>
-      <w:r>
-        <w:rPr>
-          <w:lang w:val="en-US"/>
-        </w:rPr>
-        <w:t>een</w:t>
-      </w:r>
-      <w:proofErr w:type="spellEnd"/>
-      <w:r>
-        <w:rPr>
-          <w:lang w:val="en-US"/>
-        </w:rPr>
-        <w:t xml:space="preserve"> </w:t>
-      </w:r>
-      <w:proofErr w:type="spellStart"/>
-      <w:r>
-        <w:rPr>
-          <w:lang w:val="en-US"/>
-        </w:rPr>
-        <w:t>testplan</w:t>
-      </w:r>
-      <w:proofErr w:type="spellEnd"/>
-      <w:r>
-        <w:rPr>
-          <w:lang w:val="en-US"/>
-        </w:rPr>
-        <w:t xml:space="preserve"> </w:t>
-      </w:r>
-      <w:proofErr w:type="spellStart"/>
-      <w:r>
-        <w:rPr>
-          <w:lang w:val="en-US"/>
-        </w:rPr>
-        <w:t>zijn</w:t>
-      </w:r>
-      <w:proofErr w:type="spellEnd"/>
-      <w:r>
-        <w:rPr>
-          <w:lang w:val="en-US"/>
-        </w:rPr>
-        <w:t xml:space="preserve"> de </w:t>
-      </w:r>
-      <w:proofErr w:type="spellStart"/>
-      <w:r>
-        <w:rPr>
-          <w:lang w:val="en-US"/>
-        </w:rPr>
-        <w:t>stappen</w:t>
-      </w:r>
-      <w:proofErr w:type="spellEnd"/>
-      <w:r>
-        <w:rPr>
-          <w:lang w:val="en-US"/>
-        </w:rPr>
-        <w:t xml:space="preserve"> die </w:t>
-      </w:r>
-      <w:proofErr w:type="spellStart"/>
-      <w:r>
-        <w:rPr>
-          <w:lang w:val="en-US"/>
-        </w:rPr>
-        <w:t>een</w:t>
-      </w:r>
-      <w:proofErr w:type="spellEnd"/>
-      <w:r>
-        <w:rPr>
-          <w:lang w:val="en-US"/>
-        </w:rPr>
-        <w:t xml:space="preserve"> </w:t>
-      </w:r>
-      <w:proofErr w:type="spellStart"/>
-      <w:r>
-        <w:rPr>
-          <w:lang w:val="en-US"/>
-        </w:rPr>
-        <w:t>gebruiker</w:t>
-      </w:r>
-      <w:proofErr w:type="spellEnd"/>
-      <w:r>
-        <w:rPr>
-          <w:lang w:val="en-US"/>
-        </w:rPr>
-        <w:t xml:space="preserve"> </w:t>
-      </w:r>
-      <w:proofErr w:type="spellStart"/>
-      <w:r>
-        <w:rPr>
-          <w:lang w:val="en-US"/>
-        </w:rPr>
-        <w:t>moet</w:t>
-      </w:r>
-      <w:proofErr w:type="spellEnd"/>
-      <w:r>
-        <w:rPr>
-          <w:lang w:val="en-US"/>
-        </w:rPr>
-        <w:t xml:space="preserve"> </w:t>
-      </w:r>
-      <w:proofErr w:type="spellStart"/>
-      <w:r>
-        <w:rPr>
-          <w:lang w:val="en-US"/>
-        </w:rPr>
-        <w:t>doen</w:t>
-      </w:r>
-      <w:proofErr w:type="spellEnd"/>
-      <w:r>
-        <w:rPr>
-          <w:lang w:val="en-US"/>
-        </w:rPr>
-        <w:t xml:space="preserve"> om </w:t>
-      </w:r>
-      <w:proofErr w:type="spellStart"/>
-      <w:r>
-        <w:rPr>
-          <w:lang w:val="en-US"/>
-        </w:rPr>
-        <w:t>een</w:t>
-      </w:r>
-      <w:proofErr w:type="spellEnd"/>
-      <w:r>
-        <w:rPr>
-          <w:lang w:val="en-US"/>
-        </w:rPr>
-        <w:t xml:space="preserve"> </w:t>
-      </w:r>
-      <w:proofErr w:type="spellStart"/>
-      <w:r>
-        <w:rPr>
-          <w:lang w:val="en-US"/>
-        </w:rPr>
-        <w:t>bepaalde</w:t>
-      </w:r>
-      <w:proofErr w:type="spellEnd"/>
-      <w:r>
-        <w:rPr>
-          <w:lang w:val="en-US"/>
-        </w:rPr>
-        <w:t xml:space="preserve"> </w:t>
-      </w:r>
-      <w:proofErr w:type="spellStart"/>
-      <w:r>
-        <w:rPr>
-          <w:lang w:val="en-US"/>
-        </w:rPr>
-        <w:t>functionaliteit</w:t>
-      </w:r>
-      <w:proofErr w:type="spellEnd"/>
-      <w:r>
-        <w:rPr>
-          <w:lang w:val="en-US"/>
-        </w:rPr>
-        <w:t xml:space="preserve"> in je </w:t>
-      </w:r>
-      <w:proofErr w:type="spellStart"/>
-      <w:r>
-        <w:rPr>
-          <w:lang w:val="en-US"/>
-        </w:rPr>
-        <w:t>programma</w:t>
-      </w:r>
-      <w:proofErr w:type="spellEnd"/>
-      <w:r>
-        <w:rPr>
-          <w:lang w:val="en-US"/>
-        </w:rPr>
-        <w:t xml:space="preserve"> </w:t>
-      </w:r>
-      <w:proofErr w:type="spellStart"/>
-      <w:r>
-        <w:rPr>
-          <w:lang w:val="en-US"/>
-        </w:rPr>
-        <w:t>uit</w:t>
-      </w:r>
-      <w:proofErr w:type="spellEnd"/>
-      <w:r>
-        <w:rPr>
-          <w:lang w:val="en-US"/>
-        </w:rPr>
-        <w:t xml:space="preserve"> </w:t>
-      </w:r>
-      <w:proofErr w:type="spellStart"/>
-      <w:r>
-        <w:rPr>
-          <w:lang w:val="en-US"/>
-        </w:rPr>
-        <w:t>te</w:t>
-      </w:r>
-      <w:proofErr w:type="spellEnd"/>
-      <w:r>
-        <w:rPr>
-          <w:lang w:val="en-US"/>
-        </w:rPr>
-        <w:t xml:space="preserve"> </w:t>
-      </w:r>
-      <w:proofErr w:type="spellStart"/>
-      <w:r>
-        <w:rPr>
-          <w:lang w:val="en-US"/>
-        </w:rPr>
-        <w:t>voeren</w:t>
-      </w:r>
-      <w:proofErr w:type="spellEnd"/>
-      <w:r>
-        <w:rPr>
-          <w:lang w:val="en-US"/>
-        </w:rPr>
-        <w:t xml:space="preserve">. </w:t>
-      </w:r>
-      <w:proofErr w:type="spellStart"/>
-      <w:r>
-        <w:rPr>
-          <w:lang w:val="en-US"/>
-        </w:rPr>
-        <w:t>Bijvoorbeeld</w:t>
-      </w:r>
-      <w:proofErr w:type="spellEnd"/>
-      <w:r>
-        <w:rPr>
-          <w:lang w:val="en-US"/>
-        </w:rPr>
-        <w:t xml:space="preserve"> de </w:t>
-      </w:r>
-      <w:proofErr w:type="spellStart"/>
-      <w:r>
-        <w:rPr>
-          <w:lang w:val="en-US"/>
-        </w:rPr>
-        <w:t>stappen</w:t>
-      </w:r>
-      <w:proofErr w:type="spellEnd"/>
-      <w:r>
-        <w:rPr>
-          <w:lang w:val="en-US"/>
-        </w:rPr>
-        <w:t xml:space="preserve"> die je </w:t>
-      </w:r>
-      <w:proofErr w:type="spellStart"/>
-      <w:r>
-        <w:rPr>
-          <w:lang w:val="en-US"/>
-        </w:rPr>
-        <w:t>moet</w:t>
-      </w:r>
-      <w:proofErr w:type="spellEnd"/>
-      <w:r>
-        <w:rPr>
-          <w:lang w:val="en-US"/>
-        </w:rPr>
-        <w:t xml:space="preserve"> </w:t>
-      </w:r>
-      <w:proofErr w:type="spellStart"/>
-      <w:r>
-        <w:rPr>
-          <w:lang w:val="en-US"/>
-        </w:rPr>
-        <w:t>doen</w:t>
-      </w:r>
-      <w:proofErr w:type="spellEnd"/>
-      <w:r>
-        <w:rPr>
-          <w:lang w:val="en-US"/>
-        </w:rPr>
-        <w:t xml:space="preserve"> om </w:t>
-      </w:r>
-      <w:proofErr w:type="spellStart"/>
-      <w:r>
-        <w:rPr>
-          <w:lang w:val="en-US"/>
-        </w:rPr>
-        <w:t>een</w:t>
-      </w:r>
-      <w:proofErr w:type="spellEnd"/>
-      <w:r>
-        <w:rPr>
-          <w:lang w:val="en-US"/>
-        </w:rPr>
-        <w:t xml:space="preserve"> rapport </w:t>
-      </w:r>
-      <w:proofErr w:type="spellStart"/>
-      <w:r>
-        <w:rPr>
-          <w:lang w:val="en-US"/>
-        </w:rPr>
-        <w:t>af</w:t>
-      </w:r>
-      <w:proofErr w:type="spellEnd"/>
-      <w:r>
-        <w:rPr>
-          <w:lang w:val="en-US"/>
-        </w:rPr>
-        <w:t xml:space="preserve"> </w:t>
-      </w:r>
-      <w:proofErr w:type="spellStart"/>
-      <w:r>
-        <w:rPr>
-          <w:lang w:val="en-US"/>
-        </w:rPr>
-        <w:t>te</w:t>
-      </w:r>
-      <w:proofErr w:type="spellEnd"/>
-      <w:r>
-        <w:rPr>
-          <w:lang w:val="en-US"/>
-        </w:rPr>
-        <w:t xml:space="preserve"> </w:t>
-      </w:r>
-      <w:proofErr w:type="spellStart"/>
-      <w:r>
-        <w:rPr>
-          <w:lang w:val="en-US"/>
-        </w:rPr>
-        <w:t>drukken</w:t>
-      </w:r>
-      <w:proofErr w:type="spellEnd"/>
-      <w:r>
-        <w:rPr>
-          <w:lang w:val="en-US"/>
-        </w:rPr>
-        <w:t>.</w:t>
-      </w:r>
-    </w:p>
-    <w:p>
-      <w:pPr>
-        <w:pStyle w:val="Heading2"/>
-        <w:rPr>
-          <w:lang w:val="en-US"/>
-        </w:rPr>
-      </w:pPr>
-      <w:bookmarkStart w:id="4" w:name="_Toc107996527"/>
-      <w:proofErr w:type="spellStart"/>
-      <w:r>
-        <w:rPr>
-          <w:lang w:val="en-US"/>
-        </w:rPr>
-        <w:t>Gewenst</w:t>
-      </w:r>
-      <w:proofErr w:type="spellEnd"/>
-      <w:r>
-        <w:rPr>
-          <w:lang w:val="en-US"/>
-        </w:rPr>
-        <w:t xml:space="preserve"> </w:t>
-      </w:r>
-      <w:proofErr w:type="spellStart"/>
-      <w:r>
-        <w:rPr>
-          <w:lang w:val="en-US"/>
-        </w:rPr>
-        <w:t>resultaat</w:t>
-      </w:r>
-      <w:bookmarkEnd w:id="4"/>
-      <w:proofErr w:type="spellEnd"/>
-    </w:p>
-    <w:p>
-      <w:pPr>
-        <w:rPr>
-          <w:lang w:val="en-US"/>
-        </w:rPr>
-      </w:pPr>
-      <w:proofErr w:type="spellStart"/>
-      <w:r>
-        <w:rPr>
-          <w:lang w:val="en-US"/>
-        </w:rPr>
-        <w:t>Beschrijf</w:t>
-      </w:r>
-      <w:proofErr w:type="spellEnd"/>
-      <w:r>
-        <w:rPr>
-          <w:lang w:val="en-US"/>
-        </w:rPr>
-        <w:t xml:space="preserve"> </w:t>
-      </w:r>
-      <w:proofErr w:type="spellStart"/>
-      <w:r>
-        <w:rPr>
-          <w:lang w:val="en-US"/>
-        </w:rPr>
-        <w:t>hier</w:t>
-      </w:r>
-      <w:proofErr w:type="spellEnd"/>
-      <w:r>
-        <w:rPr>
-          <w:lang w:val="en-US"/>
-        </w:rPr>
-        <w:t xml:space="preserve"> wat het </w:t>
-      </w:r>
-      <w:proofErr w:type="spellStart"/>
-      <w:r>
-        <w:rPr>
-          <w:lang w:val="en-US"/>
-        </w:rPr>
-        <w:t>programma</w:t>
-      </w:r>
-      <w:proofErr w:type="spellEnd"/>
-      <w:r>
-        <w:rPr>
-          <w:lang w:val="en-US"/>
-        </w:rPr>
-        <w:t xml:space="preserve"> </w:t>
-      </w:r>
-      <w:proofErr w:type="spellStart"/>
-      <w:r>
-        <w:rPr>
-          <w:lang w:val="en-US"/>
-        </w:rPr>
-        <w:t>zou</w:t>
-      </w:r>
-      <w:proofErr w:type="spellEnd"/>
-      <w:r>
-        <w:rPr>
-          <w:lang w:val="en-US"/>
-        </w:rPr>
-        <w:t xml:space="preserve"> </w:t>
-      </w:r>
-      <w:proofErr w:type="spellStart"/>
-      <w:r>
-        <w:rPr>
-          <w:lang w:val="en-US"/>
-        </w:rPr>
-        <w:t>moeten</w:t>
-      </w:r>
-      <w:proofErr w:type="spellEnd"/>
-      <w:r>
-        <w:rPr>
-          <w:lang w:val="en-US"/>
-        </w:rPr>
-        <w:t xml:space="preserve"> </w:t>
-      </w:r>
-      <w:proofErr w:type="spellStart"/>
-      <w:r>
-        <w:rPr>
-          <w:lang w:val="en-US"/>
-        </w:rPr>
-        <w:t>doen</w:t>
-      </w:r>
-      <w:proofErr w:type="spellEnd"/>
-      <w:r>
-        <w:rPr>
-          <w:lang w:val="en-US"/>
-        </w:rPr>
-        <w:t>.</w:t>
-      </w:r>
-    </w:p>
-    <w:p>
-      <w:pPr>
-        <w:pStyle w:val="Heading2"/>
-        <w:rPr>
-          <w:lang w:val="en-US"/>
-        </w:rPr>
-      </w:pPr>
-      <w:bookmarkStart w:id="5" w:name="_Toc107996528"/>
-      <w:proofErr w:type="spellStart"/>
-      <w:r>
-        <w:rPr>
-          <w:lang w:val="en-US"/>
-        </w:rPr>
-        <w:t>Resultaat</w:t>
-      </w:r>
-      <w:bookmarkEnd w:id="5"/>
-      <w:proofErr w:type="spellEnd"/>
-    </w:p>
-    <w:p>
-      <w:pPr>
-        <w:rPr>
-          <w:lang w:val="en-US"/>
-        </w:rPr>
-      </w:pPr>
-      <w:r>
-        <w:rPr>
-          <w:lang w:val="en-US"/>
-        </w:rPr>
-        <w:t xml:space="preserve">Hier </w:t>
-      </w:r>
-      <w:proofErr w:type="spellStart"/>
-      <w:r>
-        <w:rPr>
-          <w:lang w:val="en-US"/>
-        </w:rPr>
-        <w:t>vertel</w:t>
-      </w:r>
-      <w:proofErr w:type="spellEnd"/>
-      <w:r>
-        <w:rPr>
-          <w:lang w:val="en-US"/>
-        </w:rPr>
-        <w:t xml:space="preserve"> je wat het </w:t>
-      </w:r>
-      <w:proofErr w:type="spellStart"/>
-      <w:r>
-        <w:rPr>
-          <w:lang w:val="en-US"/>
-        </w:rPr>
-        <w:t>werkelijke</w:t>
-      </w:r>
-      <w:proofErr w:type="spellEnd"/>
-      <w:r>
-        <w:rPr>
-          <w:lang w:val="en-US"/>
-        </w:rPr>
-        <w:t xml:space="preserve"> </w:t>
-      </w:r>
-      <w:proofErr w:type="spellStart"/>
-      <w:r>
-        <w:rPr>
-          <w:lang w:val="en-US"/>
-        </w:rPr>
-        <w:t>resultaat</w:t>
-      </w:r>
-      <w:proofErr w:type="spellEnd"/>
-      <w:r>
-        <w:rPr>
-          <w:lang w:val="en-US"/>
-        </w:rPr>
-        <w:t xml:space="preserve"> was </w:t>
-      </w:r>
-      <w:proofErr w:type="spellStart"/>
-      <w:r>
-        <w:rPr>
-          <w:lang w:val="en-US"/>
-        </w:rPr>
-        <w:t>toen</w:t>
-      </w:r>
-      <w:proofErr w:type="spellEnd"/>
-      <w:r>
-        <w:rPr>
-          <w:lang w:val="en-US"/>
-        </w:rPr>
-        <w:t xml:space="preserve"> je de test </w:t>
-      </w:r>
-      <w:proofErr w:type="spellStart"/>
-      <w:r>
-        <w:rPr>
-          <w:lang w:val="en-US"/>
-        </w:rPr>
-        <w:t>uitvoerde</w:t>
-      </w:r>
-      <w:proofErr w:type="spellEnd"/>
-      <w:r>
-        <w:rPr>
-          <w:lang w:val="en-US"/>
-        </w:rPr>
-        <w:t>.</w:t>
-      </w:r>
-    </w:p>
-    <w:p>
-      <w:pPr>
-        <w:pStyle w:val="Heading2"/>
-        <w:rPr>
-          <w:lang w:val="en-US"/>
-        </w:rPr>
-      </w:pPr>
-      <w:bookmarkStart w:id="6" w:name="_Toc107996529"/>
-      <w:proofErr w:type="spellStart"/>
-      <w:r>
-        <w:rPr>
-          <w:lang w:val="en-US"/>
-        </w:rPr>
-        <w:t>Verbetervoorstel</w:t>
-      </w:r>
-      <w:bookmarkEnd w:id="6"/>
-      <w:proofErr w:type="spellEnd"/>
-    </w:p>
-    <w:p>
-      <w:pPr>
-        <w:rPr>
-          <w:lang w:val="en-US"/>
-        </w:rPr>
-      </w:pPr>
-      <w:r>
-        <w:rPr>
-          <w:lang w:val="en-US"/>
-        </w:rPr>
-        <w:t xml:space="preserve">Als de test </w:t>
-      </w:r>
-      <w:proofErr w:type="spellStart"/>
-      <w:r>
-        <w:rPr>
-          <w:lang w:val="en-US"/>
-        </w:rPr>
-        <w:t>niet</w:t>
-      </w:r>
-      <w:proofErr w:type="spellEnd"/>
-      <w:r>
-        <w:rPr>
-          <w:lang w:val="en-US"/>
-        </w:rPr>
-        <w:t xml:space="preserve"> </w:t>
-      </w:r>
-      <w:proofErr w:type="spellStart"/>
-      <w:r>
-        <w:rPr>
-          <w:lang w:val="en-US"/>
-        </w:rPr>
-        <w:t>goed</w:t>
-      </w:r>
-      <w:proofErr w:type="spellEnd"/>
-      <w:r>
-        <w:rPr>
-          <w:lang w:val="en-US"/>
-        </w:rPr>
-        <w:t xml:space="preserve"> is </w:t>
-      </w:r>
-      <w:proofErr w:type="spellStart"/>
-      <w:r>
-        <w:rPr>
-          <w:lang w:val="en-US"/>
-        </w:rPr>
-        <w:t>gegaan</w:t>
-      </w:r>
-      <w:proofErr w:type="spellEnd"/>
-      <w:r>
-        <w:rPr>
-          <w:lang w:val="en-US"/>
-        </w:rPr>
-        <w:t xml:space="preserve">, </w:t>
-      </w:r>
-      <w:proofErr w:type="spellStart"/>
-      <w:r>
-        <w:rPr>
-          <w:lang w:val="en-US"/>
-        </w:rPr>
-        <w:t>beschrijf</w:t>
-      </w:r>
-      <w:proofErr w:type="spellEnd"/>
-      <w:r>
-        <w:rPr>
-          <w:lang w:val="en-US"/>
-        </w:rPr>
-        <w:t xml:space="preserve"> je wat </w:t>
-      </w:r>
-      <w:proofErr w:type="spellStart"/>
-      <w:r>
-        <w:rPr>
-          <w:lang w:val="en-US"/>
-        </w:rPr>
-        <w:t>verbeterd</w:t>
-      </w:r>
-      <w:proofErr w:type="spellEnd"/>
-      <w:r>
-        <w:rPr>
-          <w:lang w:val="en-US"/>
-        </w:rPr>
-        <w:t xml:space="preserve"> </w:t>
-      </w:r>
-      <w:proofErr w:type="spellStart"/>
-      <w:r>
-        <w:rPr>
-          <w:lang w:val="en-US"/>
-        </w:rPr>
-        <w:t>moet</w:t>
-      </w:r>
-      <w:proofErr w:type="spellEnd"/>
-      <w:r>
-        <w:rPr>
-          <w:lang w:val="en-US"/>
-        </w:rPr>
-        <w:t xml:space="preserve"> </w:t>
-      </w:r>
-      <w:proofErr w:type="spellStart"/>
-      <w:r>
-        <w:rPr>
-          <w:lang w:val="en-US"/>
-        </w:rPr>
-        <w:t>worden</w:t>
-      </w:r>
-      <w:proofErr w:type="spellEnd"/>
-      <w:r>
-        <w:rPr>
-          <w:lang w:val="en-US"/>
-        </w:rPr>
-        <w:t xml:space="preserve"> in het </w:t>
-      </w:r>
-      <w:proofErr w:type="spellStart"/>
-      <w:r>
-        <w:rPr>
-          <w:lang w:val="en-US"/>
-        </w:rPr>
-        <w:t>programma</w:t>
-      </w:r>
-      <w:proofErr w:type="spellEnd"/>
-      <w:r>
-        <w:rPr>
-          <w:lang w:val="en-US"/>
-        </w:rPr>
-        <w:t>.</w:t>
-      </w:r>
-    </w:p>
-    <w:p>
-      <w:pPr>
-        <w:rPr>
           <w:b/>
           <w:bCs/>
           <w:lang w:val="en-US"/>
         </w:rPr>
       </w:pPr>
-      <w:proofErr w:type="spellStart"/>
-      <w:r>
-        <w:rPr>
-          <w:lang w:val="en-US"/>
-        </w:rPr>
-        <w:t>Hieronder</w:t>
-      </w:r>
-      <w:proofErr w:type="spellEnd"/>
-      <w:r>
-        <w:rPr>
-          <w:lang w:val="en-US"/>
-        </w:rPr>
-        <w:t xml:space="preserve"> </w:t>
-      </w:r>
-      <w:proofErr w:type="spellStart"/>
-      <w:r>
-        <w:rPr>
-          <w:lang w:val="en-US"/>
-        </w:rPr>
-        <w:t>zie</w:t>
-      </w:r>
-      <w:proofErr w:type="spellEnd"/>
-      <w:r>
-        <w:rPr>
-          <w:lang w:val="en-US"/>
-        </w:rPr>
-        <w:t xml:space="preserve"> je </w:t>
-      </w:r>
-      <w:proofErr w:type="spellStart"/>
-      <w:r>
-        <w:rPr>
-          <w:lang w:val="en-US"/>
-        </w:rPr>
-        <w:t>een</w:t>
-      </w:r>
-      <w:proofErr w:type="spellEnd"/>
-      <w:r>
-        <w:rPr>
-          <w:lang w:val="en-US"/>
-        </w:rPr>
-        <w:t xml:space="preserve"> </w:t>
-      </w:r>
-      <w:proofErr w:type="spellStart"/>
-      <w:r>
-        <w:rPr>
-          <w:lang w:val="en-US"/>
-        </w:rPr>
-        <w:t>voobeeld</w:t>
-      </w:r>
-      <w:proofErr w:type="spellEnd"/>
-      <w:r>
-        <w:rPr>
-          <w:lang w:val="en-US"/>
-        </w:rPr>
-        <w:t xml:space="preserve"> van hoe je </w:t>
-      </w:r>
-      <w:proofErr w:type="spellStart"/>
-      <w:r>
-        <w:rPr>
-          <w:lang w:val="en-US"/>
-        </w:rPr>
-        <w:t>een</w:t>
-      </w:r>
-      <w:proofErr w:type="spellEnd"/>
-      <w:r>
-        <w:rPr>
-          <w:lang w:val="en-US"/>
-        </w:rPr>
-        <w:t xml:space="preserve"> </w:t>
-      </w:r>
-      <w:proofErr w:type="spellStart"/>
-      <w:r>
-        <w:rPr>
-          <w:lang w:val="en-US"/>
-        </w:rPr>
-        <w:t>testplan</w:t>
-      </w:r>
-      <w:proofErr w:type="spellEnd"/>
-      <w:r>
-        <w:rPr>
-          <w:lang w:val="en-US"/>
-        </w:rPr>
-        <w:t xml:space="preserve"> </w:t>
-      </w:r>
-      <w:proofErr w:type="spellStart"/>
-      <w:r>
-        <w:rPr>
-          <w:lang w:val="en-US"/>
-        </w:rPr>
-        <w:t>voor</w:t>
-      </w:r>
-      <w:proofErr w:type="spellEnd"/>
-      <w:r>
-        <w:rPr>
-          <w:lang w:val="en-US"/>
-        </w:rPr>
-        <w:t xml:space="preserve"> user story </w:t>
-      </w:r>
-      <w:proofErr w:type="spellStart"/>
-      <w:r>
-        <w:rPr>
-          <w:lang w:val="en-US"/>
-        </w:rPr>
-        <w:t>zou</w:t>
-      </w:r>
-      <w:proofErr w:type="spellEnd"/>
-      <w:r>
-        <w:rPr>
-          <w:lang w:val="en-US"/>
-        </w:rPr>
-        <w:t xml:space="preserve"> </w:t>
-      </w:r>
-      <w:proofErr w:type="spellStart"/>
-      <w:r>
-        <w:rPr>
-          <w:lang w:val="en-US"/>
-        </w:rPr>
-        <w:t>kunnen</w:t>
-      </w:r>
-      <w:proofErr w:type="spellEnd"/>
-      <w:r>
-        <w:rPr>
-          <w:lang w:val="en-US"/>
-        </w:rPr>
-        <w:t xml:space="preserve"> </w:t>
-      </w:r>
-      <w:proofErr w:type="spellStart"/>
-      <w:r>
-        <w:rPr>
-          <w:lang w:val="en-US"/>
-        </w:rPr>
-        <w:t>schrijven</w:t>
-      </w:r>
-      <w:proofErr w:type="spellEnd"/>
-      <w:r>
-        <w:rPr>
-          <w:lang w:val="en-US"/>
-        </w:rPr>
-        <w:t xml:space="preserve">. </w:t>
-      </w:r>
-      <w:r>
-        <w:rPr>
-          <w:b/>
-          <w:bCs/>
-          <w:lang w:val="en-US"/>
-        </w:rPr>
-        <w:br w:type="page"/>
-      </w:r>
     </w:p>
     <w:p>
       <w:pPr>
-        <w:rPr>
-          <w:b/>
-          <w:bCs/>
-          <w:lang w:val="en-US"/>
-        </w:rPr>
-      </w:pPr>
-      <w:proofErr w:type="spellStart"/>
-      <w:r>
-        <w:rPr>
-          <w:b/>
-          <w:bCs/>
-          <w:lang w:val="en-US"/>
-        </w:rPr>
-        <w:lastRenderedPageBreak/>
-        <w:t>Voorbeeld</w:t>
-      </w:r>
-      <w:proofErr w:type="spellEnd"/>
-      <w:r>
-        <w:rPr>
-          <w:b/>
-          <w:bCs/>
-          <w:lang w:val="en-US"/>
-        </w:rPr>
-        <w:t xml:space="preserve"> van </w:t>
-      </w:r>
-      <w:proofErr w:type="spellStart"/>
-      <w:r>
-        <w:rPr>
-          <w:b/>
-          <w:bCs/>
-          <w:lang w:val="en-US"/>
-        </w:rPr>
-        <w:t>een</w:t>
-      </w:r>
-      <w:proofErr w:type="spellEnd"/>
-      <w:r>
-        <w:rPr>
-          <w:b/>
-          <w:bCs/>
-          <w:lang w:val="en-US"/>
-        </w:rPr>
-        <w:t xml:space="preserve"> </w:t>
-      </w:r>
-      <w:proofErr w:type="spellStart"/>
-      <w:r>
-        <w:rPr>
-          <w:b/>
-          <w:bCs/>
-          <w:lang w:val="en-US"/>
-        </w:rPr>
-        <w:t>tesplan</w:t>
-      </w:r>
-      <w:proofErr w:type="spellEnd"/>
-      <w:r>
-        <w:rPr>
-          <w:b/>
-          <w:bCs/>
-          <w:lang w:val="en-US"/>
-        </w:rPr>
-        <w:t xml:space="preserve"> </w:t>
-      </w:r>
-      <w:proofErr w:type="spellStart"/>
-      <w:r>
-        <w:rPr>
-          <w:b/>
-          <w:bCs/>
-          <w:lang w:val="en-US"/>
-        </w:rPr>
-        <w:t>voor</w:t>
-      </w:r>
-      <w:proofErr w:type="spellEnd"/>
-      <w:r>
-        <w:rPr>
-          <w:b/>
-          <w:bCs/>
-          <w:lang w:val="en-US"/>
-        </w:rPr>
-        <w:t xml:space="preserve"> 1 user story</w:t>
-      </w:r>
-      <w:r>
-        <w:rPr>
-          <w:b/>
-          <w:bCs/>
-          <w:lang w:val="en-US"/>
-        </w:rPr>
-        <w:t>:</w:t>
-      </w:r>
-    </w:p>
-    <w:p>
-      <w:pPr>
-        <w:rPr>
-          <w:b/>
-          <w:bCs/>
-          <w:lang w:val="en-US"/>
-        </w:rPr>
-      </w:pPr>
-    </w:p>
-    <w:p>
-      <w:pPr>
         <w:pStyle w:val="Heading2"/>
       </w:pPr>
-      <w:bookmarkStart w:id="7" w:name="_Toc107996530"/>
+      <w:bookmarkStart w:id="2" w:name="_Toc107996530"/>
       <w:r>
         <w:t>Benodigde testdata</w:t>
       </w:r>
-      <w:bookmarkEnd w:id="7"/>
+      <w:bookmarkEnd w:id="2"/>
     </w:p>
     <w:p>
       <w:pPr>
@@ -1831,96 +463,25 @@
                 <w:bCs/>
                 <w:sz w:val="20"/>
                 <w:szCs w:val="20"/>
-                <w:lang w:val="en-US"/>
-              </w:rPr>
-            </w:pPr>
-            <w:proofErr w:type="spellStart"/>
+              </w:rPr>
+            </w:pPr>
             <w:r>
               <w:rPr>
                 <w:b/>
                 <w:bCs/>
                 <w:sz w:val="20"/>
                 <w:szCs w:val="20"/>
-                <w:lang w:val="en-US"/>
               </w:rPr>
               <w:t>Resultaat</w:t>
             </w:r>
-            <w:proofErr w:type="spellEnd"/>
             <w:r>
               <w:rPr>
                 <w:b/>
                 <w:bCs/>
                 <w:sz w:val="20"/>
                 <w:szCs w:val="20"/>
-                <w:lang w:val="en-US"/>
-              </w:rPr>
-              <w:t xml:space="preserve"> (OK = </w:t>
-            </w:r>
-            <w:proofErr w:type="spellStart"/>
-            <w:r>
-              <w:rPr>
-                <w:b/>
-                <w:bCs/>
-                <w:sz w:val="20"/>
-                <w:szCs w:val="20"/>
-                <w:lang w:val="en-US"/>
-              </w:rPr>
-              <w:t>goed</w:t>
-            </w:r>
-            <w:proofErr w:type="spellEnd"/>
-            <w:r>
-              <w:rPr>
-                <w:b/>
-                <w:bCs/>
-                <w:sz w:val="20"/>
-                <w:szCs w:val="20"/>
-                <w:lang w:val="en-US"/>
-              </w:rPr>
-              <w:t xml:space="preserve">, NOK = </w:t>
-            </w:r>
-            <w:proofErr w:type="spellStart"/>
-            <w:r>
-              <w:rPr>
-                <w:b/>
-                <w:bCs/>
-                <w:sz w:val="20"/>
-                <w:szCs w:val="20"/>
-                <w:lang w:val="en-US"/>
-              </w:rPr>
-              <w:t>niet</w:t>
-            </w:r>
-            <w:proofErr w:type="spellEnd"/>
-            <w:r>
-              <w:rPr>
-                <w:b/>
-                <w:bCs/>
-                <w:sz w:val="20"/>
-                <w:szCs w:val="20"/>
-                <w:lang w:val="en-US"/>
-              </w:rPr>
-              <w:t xml:space="preserve"> </w:t>
-            </w:r>
-            <w:proofErr w:type="spellStart"/>
-            <w:r>
-              <w:rPr>
-                <w:b/>
-                <w:bCs/>
-                <w:sz w:val="20"/>
-                <w:szCs w:val="20"/>
-                <w:lang w:val="en-US"/>
-              </w:rPr>
-              <w:t>goed</w:t>
-            </w:r>
-            <w:proofErr w:type="spellEnd"/>
-            <w:r>
-              <w:rPr>
-                <w:b/>
-                <w:bCs/>
-                <w:sz w:val="20"/>
-                <w:szCs w:val="20"/>
-                <w:lang w:val="en-US"/>
-              </w:rPr>
-              <w:t>)</w:t>
+              </w:rPr>
+              <w:t xml:space="preserve"> (OK = goed, NOK = niet goed)</w:t>
             </w:r>
           </w:p>
         </w:tc>
@@ -2802,7 +1363,7 @@
         </w:rPr>
         <w:lastRenderedPageBreak/>
         <w:drawing>
-          <wp:inline distT="0" distB="0" distL="0" distR="0" wp14:anchorId="38828187" wp14:editId="4750E7D2">
+          <wp:inline distT="0" distB="0" distL="0" distR="0" wp14:anchorId="38828187" wp14:editId="532A5A45">
             <wp:extent cx="6115507" cy="3164136"/>
             <wp:effectExtent l="0" t="0" r="0" b="0"/>
             <wp:docPr id="1517141523" name="Picture 3" descr="A screenshot of a computer&#10;&#10;Description automatically generated"/>
@@ -5989,6 +4550,15 @@
 </file>
 
 <file path=customXml/item2.xml><?xml version="1.0" encoding="utf-8"?>
+<?mso-contentType ?>
+<FormTemplates xmlns="http://schemas.microsoft.com/sharepoint/v3/contenttype/forms">
+  <Display>DocumentLibraryForm</Display>
+  <Edit>DocumentLibraryForm</Edit>
+  <New>DocumentLibraryForm</New>
+</FormTemplates>
+</file>
+
+<file path=customXml/item3.xml><?xml version="1.0" encoding="utf-8"?>
 <p:properties xmlns:p="http://schemas.microsoft.com/office/2006/metadata/properties" xmlns:xsi="http://www.w3.org/2001/XMLSchema-instance" xmlns:pc="http://schemas.microsoft.com/office/infopath/2007/PartnerControls">
   <documentManagement>
     <ReferenceId xmlns="b62fdd0c-268b-4039-8ee3-f9b4ba5eb0c9" xsi:nil="true"/>
@@ -5998,15 +4568,6 @@
     <TaxCatchAll xmlns="fdb1ece2-4f75-4f40-bde0-e24dd2fa17f4" xsi:nil="true"/>
   </documentManagement>
 </p:properties>
-</file>
-
-<file path=customXml/item3.xml><?xml version="1.0" encoding="utf-8"?>
-<?mso-contentType ?>
-<FormTemplates xmlns="http://schemas.microsoft.com/sharepoint/v3/contenttype/forms">
-  <Display>DocumentLibraryForm</Display>
-  <Edit>DocumentLibraryForm</Edit>
-  <New>DocumentLibraryForm</New>
-</FormTemplates>
 </file>
 
 <file path=customXml/itemProps1.xml><?xml version="1.0" encoding="utf-8"?>
@@ -6029,26 +4590,20 @@
 </file>
 
 <file path=customXml/itemProps2.xml><?xml version="1.0" encoding="utf-8"?>
-<ds:datastoreItem xmlns:ds="http://schemas.openxmlformats.org/officeDocument/2006/customXml" ds:itemID="{E635DD31-C745-4B35-8616-450FC090C137}">
+<ds:datastoreItem xmlns:ds="http://schemas.openxmlformats.org/officeDocument/2006/customXml" ds:itemID="{ECD118E1-A024-4D21-8204-B11BA2C9D2C2}">
   <ds:schemaRefs>
-    <ds:schemaRef ds:uri="http://schemas.microsoft.com/office/2006/documentManagement/types"/>
-    <ds:schemaRef ds:uri="http://schemas.openxmlformats.org/package/2006/metadata/core-properties"/>
-    <ds:schemaRef ds:uri="http://purl.org/dc/dcmitype/"/>
-    <ds:schemaRef ds:uri="http://schemas.microsoft.com/office/2006/metadata/properties"/>
-    <ds:schemaRef ds:uri="http://purl.org/dc/terms/"/>
-    <ds:schemaRef ds:uri="http://schemas.microsoft.com/office/infopath/2007/PartnerControls"/>
-    <ds:schemaRef ds:uri="http://www.w3.org/XML/1998/namespace"/>
-    <ds:schemaRef ds:uri="b62fdd0c-268b-4039-8ee3-f9b4ba5eb0c9"/>
-    <ds:schemaRef ds:uri="fdb1ece2-4f75-4f40-bde0-e24dd2fa17f4"/>
-    <ds:schemaRef ds:uri="http://purl.org/dc/elements/1.1/"/>
+    <ds:schemaRef ds:uri="http://schemas.microsoft.com/sharepoint/v3/contenttype/forms"/>
   </ds:schemaRefs>
 </ds:datastoreItem>
 </file>
 
 <file path=customXml/itemProps3.xml><?xml version="1.0" encoding="utf-8"?>
-<ds:datastoreItem xmlns:ds="http://schemas.openxmlformats.org/officeDocument/2006/customXml" ds:itemID="{ECD118E1-A024-4D21-8204-B11BA2C9D2C2}">
+<ds:datastoreItem xmlns:ds="http://schemas.openxmlformats.org/officeDocument/2006/customXml" ds:itemID="{E635DD31-C745-4B35-8616-450FC090C137}">
   <ds:schemaRefs>
-    <ds:schemaRef ds:uri="http://schemas.microsoft.com/sharepoint/v3/contenttype/forms"/>
+    <ds:schemaRef ds:uri="http://schemas.microsoft.com/office/2006/metadata/properties"/>
+    <ds:schemaRef ds:uri="http://schemas.microsoft.com/office/infopath/2007/PartnerControls"/>
+    <ds:schemaRef ds:uri="b62fdd0c-268b-4039-8ee3-f9b4ba5eb0c9"/>
+    <ds:schemaRef ds:uri="fdb1ece2-4f75-4f40-bde0-e24dd2fa17f4"/>
   </ds:schemaRefs>
 </ds:datastoreItem>
 </file>
</xml_diff>